<commit_message>
refreshed xml and term usage from new download
</commit_message>
<xml_diff>
--- a/TEMP/input/p001v_++_MHS_PHS_CB_G1/tl_p001v.docx
+++ b/TEMP/input/p001v_++_MHS_PHS_CB_G1/tl_p001v.docx
@@ -234,7 +234,34 @@
           <w:color w:val="000000"/>
           <w:rtl w:val="0"/>
         </w:rPr>
-        <w:t xml:space="preserve">For easing the belly</w:t>
+        <w:t xml:space="preserve">For easing the </w:t>
+      </w:r>
+      <w:r>
+        <w:rPr>
+          <w:rFonts w:ascii="Courier New" w:cs="Courier New" w:eastAsia="Courier New" w:hAnsi="Courier New"/>
+          <w:color w:val="0000ff"/>
+          <w:sz w:val="18"/>
+          <w:szCs w:val="18"/>
+          <w:rtl w:val="0"/>
+        </w:rPr>
+        <w:t xml:space="preserve">&lt;bp&gt;</w:t>
+      </w:r>
+      <w:r>
+        <w:rPr>
+          <w:color w:val="000000"/>
+          <w:rtl w:val="0"/>
+        </w:rPr>
+        <w:t xml:space="preserve">belly</w:t>
+      </w:r>
+      <w:r>
+        <w:rPr>
+          <w:rFonts w:ascii="Courier New" w:cs="Courier New" w:eastAsia="Courier New" w:hAnsi="Courier New"/>
+          <w:color w:val="0000ff"/>
+          <w:sz w:val="18"/>
+          <w:szCs w:val="18"/>
+          <w:rtl w:val="0"/>
+        </w:rPr>
+        <w:t xml:space="preserve">&lt;/bp&gt;</w:t>
       </w:r>
       <w:r>
         <w:rPr>
@@ -406,7 +433,216 @@
           <w:color w:val="000000"/>
           <w:rtl w:val="0"/>
         </w:rPr>
-        <w:t xml:space="preserve"> put among them leaves of </w:t>
+        <w:t xml:space="preserve"> put among them </w:t>
+      </w:r>
+      <w:r>
+        <w:rPr>
+          <w:rFonts w:ascii="Courier New" w:cs="Courier New" w:eastAsia="Courier New" w:hAnsi="Courier New"/>
+          <w:color w:val="0000ff"/>
+          <w:sz w:val="18"/>
+          <w:szCs w:val="18"/>
+          <w:rtl w:val="0"/>
+        </w:rPr>
+        <w:t xml:space="preserve">&lt;m&gt;</w:t>
+      </w:r>
+      <w:r>
+        <w:rPr>
+          <w:color w:val="000000"/>
+          <w:rtl w:val="0"/>
+        </w:rPr>
+        <w:t xml:space="preserve">leaves of </w:t>
+      </w:r>
+      <w:r>
+        <w:rPr>
+          <w:rFonts w:ascii="Courier New" w:cs="Courier New" w:eastAsia="Courier New" w:hAnsi="Courier New"/>
+          <w:color w:val="0000ff"/>
+          <w:sz w:val="18"/>
+          <w:szCs w:val="18"/>
+          <w:rtl w:val="0"/>
+        </w:rPr>
+        <w:t xml:space="preserve">&lt;pa&gt;</w:t>
+      </w:r>
+      <w:r>
+        <w:rPr>
+          <w:color w:val="000000"/>
+          <w:rtl w:val="0"/>
+        </w:rPr>
+        <w:t xml:space="preserve">m</w:t>
+      </w:r>
+      <w:r>
+        <w:rPr>
+          <w:rtl w:val="0"/>
+        </w:rPr>
+        <w:t xml:space="preserve">allow</w:t>
+      </w:r>
+      <w:r>
+        <w:rPr>
+          <w:rFonts w:ascii="Courier New" w:cs="Courier New" w:eastAsia="Courier New" w:hAnsi="Courier New"/>
+          <w:color w:val="0000ff"/>
+          <w:sz w:val="18"/>
+          <w:szCs w:val="18"/>
+          <w:rtl w:val="0"/>
+        </w:rPr>
+        <w:t xml:space="preserve">&lt;/pa&gt;</w:t>
+      </w:r>
+      <w:r>
+        <w:rPr>
+          <w:color w:val="000000"/>
+          <w:rtl w:val="0"/>
+        </w:rPr>
+        <w:t xml:space="preserve"> </w:t>
+      </w:r>
+      <w:r>
+        <w:rPr>
+          <w:rtl w:val="0"/>
+        </w:rPr>
+        <w:t xml:space="preserve">&amp;</w:t>
+      </w:r>
+      <w:r>
+        <w:rPr>
+          <w:rFonts w:ascii="Courier New" w:cs="Courier New" w:eastAsia="Courier New" w:hAnsi="Courier New"/>
+          <w:color w:val="a9a9a9"/>
+          <w:sz w:val="18"/>
+          <w:szCs w:val="18"/>
+          <w:rtl w:val="0"/>
+        </w:rPr>
+        <w:t xml:space="preserve">amp;</w:t>
+      </w:r>
+      <w:r>
+        <w:rPr>
+          <w:color w:val="000000"/>
+          <w:rtl w:val="0"/>
+        </w:rPr>
+        <w:t xml:space="preserve"> </w:t>
+      </w:r>
+      <w:r>
+        <w:rPr>
+          <w:rFonts w:ascii="Courier New" w:cs="Courier New" w:eastAsia="Courier New" w:hAnsi="Courier New"/>
+          <w:color w:val="0000ff"/>
+          <w:sz w:val="18"/>
+          <w:szCs w:val="18"/>
+          <w:rtl w:val="0"/>
+        </w:rPr>
+        <w:t xml:space="preserve">&lt;pa&gt;</w:t>
+      </w:r>
+      <w:r>
+        <w:rPr>
+          <w:rtl w:val="0"/>
+        </w:rPr>
+        <w:t xml:space="preserve">gilliflower</w:t>
+      </w:r>
+      <w:r>
+        <w:rPr>
+          <w:rFonts w:ascii="Courier New" w:cs="Courier New" w:eastAsia="Courier New" w:hAnsi="Courier New"/>
+          <w:color w:val="0000ff"/>
+          <w:sz w:val="18"/>
+          <w:szCs w:val="18"/>
+          <w:rtl w:val="0"/>
+        </w:rPr>
+        <w:t xml:space="preserve">&lt;/pa&gt;&lt;/m&gt;</w:t>
+      </w:r>
+      <w:r>
+        <w:rPr>
+          <w:color w:val="000000"/>
+          <w:rtl w:val="0"/>
+        </w:rPr>
+        <w:t xml:space="preserve">, adding in </w:t>
+      </w:r>
+      <w:r>
+        <w:rPr>
+          <w:rFonts w:ascii="Courier New" w:cs="Courier New" w:eastAsia="Courier New" w:hAnsi="Courier New"/>
+          <w:color w:val="0000ff"/>
+          <w:sz w:val="18"/>
+          <w:szCs w:val="18"/>
+          <w:rtl w:val="0"/>
+        </w:rPr>
+        <w:t xml:space="preserve">&lt;m&gt;</w:t>
+      </w:r>
+      <w:r>
+        <w:rPr>
+          <w:color w:val="000000"/>
+          <w:rtl w:val="0"/>
+        </w:rPr>
+        <w:t xml:space="preserve">sugar</w:t>
+      </w:r>
+      <w:r>
+        <w:rPr>
+          <w:rFonts w:ascii="Courier New" w:cs="Courier New" w:eastAsia="Courier New" w:hAnsi="Courier New"/>
+          <w:color w:val="0000ff"/>
+          <w:sz w:val="18"/>
+          <w:szCs w:val="18"/>
+          <w:rtl w:val="0"/>
+        </w:rPr>
+        <w:t xml:space="preserve">&lt;/m&gt;</w:t>
+      </w:r>
+      <w:r>
+        <w:rPr>
+          <w:color w:val="000000"/>
+          <w:rtl w:val="0"/>
+        </w:rPr>
+        <w:t xml:space="preserve"> </w:t>
+      </w:r>
+      <w:r>
+        <w:rPr>
+          <w:rtl w:val="0"/>
+        </w:rPr>
+        <w:t xml:space="preserve">&amp;</w:t>
+      </w:r>
+      <w:r>
+        <w:rPr>
+          <w:rFonts w:ascii="Courier New" w:cs="Courier New" w:eastAsia="Courier New" w:hAnsi="Courier New"/>
+          <w:color w:val="a9a9a9"/>
+          <w:sz w:val="18"/>
+          <w:szCs w:val="18"/>
+          <w:rtl w:val="0"/>
+        </w:rPr>
+        <w:t xml:space="preserve">amp;</w:t>
+      </w:r>
+      <w:r>
+        <w:rPr>
+          <w:color w:val="000000"/>
+          <w:rtl w:val="0"/>
+        </w:rPr>
+        <w:t xml:space="preserve">, if </w:t>
+      </w:r>
+      <w:r>
+        <w:rPr>
+          <w:rtl w:val="0"/>
+        </w:rPr>
+        <w:t xml:space="preserve">one</w:t>
+      </w:r>
+      <w:r>
+        <w:rPr>
+          <w:color w:val="000000"/>
+          <w:rtl w:val="0"/>
+        </w:rPr>
+        <w:t xml:space="preserve"> </w:t>
+      </w:r>
+      <w:r>
+        <w:rPr>
+          <w:rtl w:val="0"/>
+        </w:rPr>
+        <w:t xml:space="preserve">wants</w:t>
+      </w:r>
+      <w:r>
+        <w:rPr>
+          <w:color w:val="000000"/>
+          <w:rtl w:val="0"/>
+        </w:rPr>
+        <w:t xml:space="preserve">, </w:t>
+      </w:r>
+      <w:r>
+        <w:rPr>
+          <w:rtl w:val="0"/>
+        </w:rPr>
+        <w:t xml:space="preserve">a little</w:t>
+      </w:r>
+      <w:r>
+        <w:rPr>
+          <w:color w:val="000000"/>
+          <w:rtl w:val="0"/>
+        </w:rPr>
+        <w:t xml:space="preserve"> </w:t>
       </w:r>
       <w:r>
         <w:rPr>
@@ -423,13 +659,7 @@
           <w:color w:val="000000"/>
           <w:rtl w:val="0"/>
         </w:rPr>
-        <w:t xml:space="preserve">m</w:t>
-      </w:r>
-      <w:r>
-        <w:rPr>
-          <w:rtl w:val="0"/>
-        </w:rPr>
-        <w:t xml:space="preserve">allow</w:t>
+        <w:t xml:space="preserve">cinnamon</w:t>
       </w:r>
       <w:r>
         <w:rPr>
@@ -446,193 +676,41 @@
           <w:color w:val="000000"/>
           <w:rtl w:val="0"/>
         </w:rPr>
-        <w:t xml:space="preserve"> </w:t>
-      </w:r>
-      <w:r>
-        <w:rPr>
-          <w:rtl w:val="0"/>
-        </w:rPr>
-        <w:t xml:space="preserve">&amp;</w:t>
-      </w:r>
-      <w:r>
-        <w:rPr>
-          <w:rFonts w:ascii="Courier New" w:cs="Courier New" w:eastAsia="Courier New" w:hAnsi="Courier New"/>
-          <w:color w:val="a9a9a9"/>
-          <w:sz w:val="18"/>
-          <w:szCs w:val="18"/>
-          <w:rtl w:val="0"/>
-        </w:rPr>
-        <w:t xml:space="preserve">amp;</w:t>
-      </w:r>
-      <w:r>
-        <w:rPr>
-          <w:color w:val="000000"/>
-          <w:rtl w:val="0"/>
-        </w:rPr>
-        <w:t xml:space="preserve"> </w:t>
-      </w:r>
-      <w:r>
-        <w:rPr>
-          <w:rFonts w:ascii="Courier New" w:cs="Courier New" w:eastAsia="Courier New" w:hAnsi="Courier New"/>
-          <w:color w:val="0000ff"/>
-          <w:sz w:val="18"/>
-          <w:szCs w:val="18"/>
-          <w:rtl w:val="0"/>
-        </w:rPr>
-        <w:t xml:space="preserve">&lt;m&gt;&lt;pa&gt;</w:t>
-      </w:r>
-      <w:r>
-        <w:rPr>
-          <w:rtl w:val="0"/>
-        </w:rPr>
-        <w:t xml:space="preserve">gilliflower</w:t>
-      </w:r>
-      <w:r>
-        <w:rPr>
-          <w:rFonts w:ascii="Courier New" w:cs="Courier New" w:eastAsia="Courier New" w:hAnsi="Courier New"/>
-          <w:color w:val="0000ff"/>
-          <w:sz w:val="18"/>
-          <w:szCs w:val="18"/>
-          <w:rtl w:val="0"/>
-        </w:rPr>
-        <w:t xml:space="preserve">&lt;/pa&gt;&lt;/m&gt;</w:t>
-      </w:r>
-      <w:r>
-        <w:rPr>
-          <w:color w:val="000000"/>
-          <w:rtl w:val="0"/>
-        </w:rPr>
-        <w:t xml:space="preserve">, adding in </w:t>
-      </w:r>
-      <w:r>
-        <w:rPr>
-          <w:rFonts w:ascii="Courier New" w:cs="Courier New" w:eastAsia="Courier New" w:hAnsi="Courier New"/>
-          <w:color w:val="0000ff"/>
-          <w:sz w:val="18"/>
-          <w:szCs w:val="18"/>
-          <w:rtl w:val="0"/>
-        </w:rPr>
-        <w:t xml:space="preserve">&lt;m&gt;</w:t>
-      </w:r>
-      <w:r>
-        <w:rPr>
-          <w:color w:val="000000"/>
-          <w:rtl w:val="0"/>
-        </w:rPr>
-        <w:t xml:space="preserve">sugar</w:t>
-      </w:r>
-      <w:r>
-        <w:rPr>
-          <w:rFonts w:ascii="Courier New" w:cs="Courier New" w:eastAsia="Courier New" w:hAnsi="Courier New"/>
-          <w:color w:val="0000ff"/>
-          <w:sz w:val="18"/>
-          <w:szCs w:val="18"/>
-          <w:rtl w:val="0"/>
-        </w:rPr>
-        <w:t xml:space="preserve">&lt;/m&gt;</w:t>
-      </w:r>
-      <w:r>
-        <w:rPr>
-          <w:color w:val="000000"/>
-          <w:rtl w:val="0"/>
-        </w:rPr>
-        <w:t xml:space="preserve"> </w:t>
-      </w:r>
-      <w:r>
-        <w:rPr>
-          <w:rtl w:val="0"/>
-        </w:rPr>
-        <w:t xml:space="preserve">&amp;</w:t>
-      </w:r>
-      <w:r>
-        <w:rPr>
-          <w:rFonts w:ascii="Courier New" w:cs="Courier New" w:eastAsia="Courier New" w:hAnsi="Courier New"/>
-          <w:color w:val="a9a9a9"/>
-          <w:sz w:val="18"/>
-          <w:szCs w:val="18"/>
-          <w:rtl w:val="0"/>
-        </w:rPr>
-        <w:t xml:space="preserve">amp;</w:t>
-      </w:r>
-      <w:r>
-        <w:rPr>
-          <w:color w:val="000000"/>
-          <w:rtl w:val="0"/>
-        </w:rPr>
-        <w:t xml:space="preserve">, if </w:t>
-      </w:r>
-      <w:r>
-        <w:rPr>
-          <w:rtl w:val="0"/>
-        </w:rPr>
-        <w:t xml:space="preserve">one</w:t>
-      </w:r>
-      <w:r>
-        <w:rPr>
-          <w:color w:val="000000"/>
-          <w:rtl w:val="0"/>
-        </w:rPr>
-        <w:t xml:space="preserve"> </w:t>
-      </w:r>
-      <w:r>
-        <w:rPr>
-          <w:rtl w:val="0"/>
-        </w:rPr>
-        <w:t xml:space="preserve">wants</w:t>
-      </w:r>
-      <w:r>
-        <w:rPr>
-          <w:color w:val="000000"/>
-          <w:rtl w:val="0"/>
-        </w:rPr>
-        <w:t xml:space="preserve">, </w:t>
-      </w:r>
-      <w:r>
-        <w:rPr>
-          <w:rtl w:val="0"/>
-        </w:rPr>
-        <w:t xml:space="preserve">a little</w:t>
-      </w:r>
-      <w:r>
-        <w:rPr>
-          <w:color w:val="000000"/>
-          <w:rtl w:val="0"/>
-        </w:rPr>
-        <w:t xml:space="preserve"> </w:t>
-      </w:r>
-      <w:r>
-        <w:rPr>
-          <w:rFonts w:ascii="Courier New" w:cs="Courier New" w:eastAsia="Courier New" w:hAnsi="Courier New"/>
-          <w:color w:val="0000ff"/>
-          <w:sz w:val="18"/>
-          <w:szCs w:val="18"/>
-          <w:rtl w:val="0"/>
-        </w:rPr>
-        <w:t xml:space="preserve">&lt;m&gt;&lt;pa&gt;</w:t>
-      </w:r>
-      <w:r>
-        <w:rPr>
-          <w:color w:val="000000"/>
-          <w:rtl w:val="0"/>
-        </w:rPr>
-        <w:t xml:space="preserve">cinnamon</w:t>
-      </w:r>
-      <w:r>
-        <w:rPr>
-          <w:rFonts w:ascii="Courier New" w:cs="Courier New" w:eastAsia="Courier New" w:hAnsi="Courier New"/>
-          <w:color w:val="0000ff"/>
-          <w:sz w:val="18"/>
-          <w:szCs w:val="18"/>
-          <w:rtl w:val="0"/>
-        </w:rPr>
-        <w:t xml:space="preserve">&lt;/pa&gt;&lt;/m&gt;</w:t>
-      </w:r>
-      <w:r>
-        <w:rPr>
-          <w:color w:val="000000"/>
-          <w:rtl w:val="0"/>
-        </w:rPr>
-        <w:t xml:space="preserve"> for the stomach.</w:t>
+        <w:t xml:space="preserve"> for the </w:t>
+      </w:r>
+      <w:r>
+        <w:rPr>
+          <w:rFonts w:ascii="Courier New" w:cs="Courier New" w:eastAsia="Courier New" w:hAnsi="Courier New"/>
+          <w:color w:val="0000ff"/>
+          <w:sz w:val="18"/>
+          <w:szCs w:val="18"/>
+          <w:rtl w:val="0"/>
+        </w:rPr>
+        <w:t xml:space="preserve">&lt;bp&gt;</w:t>
+      </w:r>
+      <w:r>
+        <w:rPr>
+          <w:color w:val="000000"/>
+          <w:rtl w:val="0"/>
+        </w:rPr>
+        <w:t xml:space="preserve">stomach</w:t>
+      </w:r>
+      <w:r>
+        <w:rPr>
+          <w:rFonts w:ascii="Courier New" w:cs="Courier New" w:eastAsia="Courier New" w:hAnsi="Courier New"/>
+          <w:color w:val="0000ff"/>
+          <w:sz w:val="18"/>
+          <w:szCs w:val="18"/>
+          <w:rtl w:val="0"/>
+        </w:rPr>
+        <w:t xml:space="preserve">&lt;/bp&gt;</w:t>
+      </w:r>
+      <w:r>
+        <w:rPr>
+          <w:color w:val="000000"/>
+          <w:rtl w:val="0"/>
+        </w:rPr>
+        <w:t xml:space="preserve">.</w:t>
       </w:r>
       <w:r>
         <w:rPr>
@@ -1087,7 +1165,75 @@
           <w:color w:val="000000"/>
           <w:rtl w:val="0"/>
         </w:rPr>
-        <w:t xml:space="preserve"> in the morning eases the belly.</w:t>
+        <w:t xml:space="preserve"> </w:t>
+      </w:r>
+      <w:r>
+        <w:rPr>
+          <w:rFonts w:ascii="Courier New" w:cs="Courier New" w:eastAsia="Courier New" w:hAnsi="Courier New"/>
+          <w:color w:val="0000ff"/>
+          <w:sz w:val="18"/>
+          <w:szCs w:val="18"/>
+          <w:rtl w:val="0"/>
+        </w:rPr>
+        <w:t xml:space="preserve">&lt;tmp&gt;</w:t>
+      </w:r>
+      <w:r>
+        <w:rPr>
+          <w:color w:val="000000"/>
+          <w:rtl w:val="0"/>
+        </w:rPr>
+        <w:t xml:space="preserve">in the morning</w:t>
+      </w:r>
+      <w:r>
+        <w:rPr>
+          <w:rFonts w:ascii="Courier New" w:cs="Courier New" w:eastAsia="Courier New" w:hAnsi="Courier New"/>
+          <w:color w:val="0000ff"/>
+          <w:sz w:val="18"/>
+          <w:szCs w:val="18"/>
+          <w:rtl w:val="0"/>
+        </w:rPr>
+        <w:t xml:space="preserve">&lt;/tmp&gt;</w:t>
+      </w:r>
+      <w:r>
+        <w:rPr>
+          <w:color w:val="000000"/>
+          <w:rtl w:val="0"/>
+        </w:rPr>
+        <w:t xml:space="preserve"> eases the </w:t>
+      </w:r>
+      <w:r>
+        <w:rPr>
+          <w:rFonts w:ascii="Courier New" w:cs="Courier New" w:eastAsia="Courier New" w:hAnsi="Courier New"/>
+          <w:color w:val="0000ff"/>
+          <w:sz w:val="18"/>
+          <w:szCs w:val="18"/>
+          <w:rtl w:val="0"/>
+        </w:rPr>
+        <w:t xml:space="preserve">&lt;bp&gt;</w:t>
+      </w:r>
+      <w:r>
+        <w:rPr>
+          <w:color w:val="000000"/>
+          <w:rtl w:val="0"/>
+        </w:rPr>
+        <w:t xml:space="preserve">belly</w:t>
+      </w:r>
+      <w:r>
+        <w:rPr>
+          <w:rFonts w:ascii="Courier New" w:cs="Courier New" w:eastAsia="Courier New" w:hAnsi="Courier New"/>
+          <w:color w:val="0000ff"/>
+          <w:sz w:val="18"/>
+          <w:szCs w:val="18"/>
+          <w:rtl w:val="0"/>
+        </w:rPr>
+        <w:t xml:space="preserve">&lt;/bp&gt;</w:t>
+      </w:r>
+      <w:r>
+        <w:rPr>
+          <w:color w:val="000000"/>
+          <w:rtl w:val="0"/>
+        </w:rPr>
+        <w:t xml:space="preserve">.</w:t>
       </w:r>
       <w:r>
         <w:rPr>

</xml_diff>